<commit_message>
Finished mapping out gameloop (it is fixed!)
Finished the gameloop fix. Next step is visual mockup!
</commit_message>
<xml_diff>
--- a/Documentation/Gameloop.docx
+++ b/Documentation/Gameloop.docx
@@ -9,7 +9,6 @@
           <w:bCs/>
         </w:rPr>
       </w:pPr>
-      <w:commentRangeStart w:id="0"/>
       <w:r>
         <w:rPr>
           <w:b/>
@@ -17,13 +16,6 @@
         </w:rPr>
         <w:t>Menu loop</w:t>
       </w:r>
-      <w:commentRangeEnd w:id="0"/>
-      <w:r>
-        <w:rPr>
-          <w:rStyle w:val="CommentReference"/>
-        </w:rPr>
-        <w:commentReference w:id="0"/>
-      </w:r>
     </w:p>
     <w:p>
       <w:r>
@@ -41,7 +33,7 @@
     </w:p>
     <w:p>
       <w:pPr>
-        <w:pStyle w:val="ListParagraph"/>
+        <w:pStyle w:val="Lijstalinea"/>
         <w:numPr>
           <w:ilvl w:val="0"/>
           <w:numId w:val="1"/>
@@ -53,7 +45,7 @@
     </w:p>
     <w:p>
       <w:pPr>
-        <w:pStyle w:val="ListParagraph"/>
+        <w:pStyle w:val="Lijstalinea"/>
       </w:pPr>
       <w:r>
         <w:t>De spelers worden doormiddel deze knop geleid naar de level selector</w:t>
@@ -61,7 +53,7 @@
     </w:p>
     <w:p>
       <w:pPr>
-        <w:pStyle w:val="ListParagraph"/>
+        <w:pStyle w:val="Lijstalinea"/>
         <w:numPr>
           <w:ilvl w:val="0"/>
           <w:numId w:val="1"/>
@@ -73,7 +65,7 @@
     </w:p>
     <w:p>
       <w:pPr>
-        <w:pStyle w:val="ListParagraph"/>
+        <w:pStyle w:val="Lijstalinea"/>
       </w:pPr>
       <w:r>
         <w:rPr>
@@ -103,10 +95,10 @@
                     <pic:cNvPicPr/>
                   </pic:nvPicPr>
                   <pic:blipFill>
-                    <a:blip r:embed="rId9">
+                    <a:blip r:embed="rId5">
                       <a:extLst>
                         <a:ext uri="{96DAC541-7B7A-43D3-8B79-37D633B846F1}">
-                          <asvg:svgBlip xmlns:asvg="http://schemas.microsoft.com/office/drawing/2016/SVG/main" r:embed="rId10"/>
+                          <asvg:svgBlip xmlns:asvg="http://schemas.microsoft.com/office/drawing/2016/SVG/main" r:embed="rId6"/>
                         </a:ext>
                       </a:extLst>
                     </a:blip>
@@ -199,7 +191,7 @@
     </w:p>
     <w:p>
       <w:pPr>
-        <w:pStyle w:val="ListParagraph"/>
+        <w:pStyle w:val="Lijstalinea"/>
         <w:numPr>
           <w:ilvl w:val="0"/>
           <w:numId w:val="1"/>
@@ -211,7 +203,7 @@
     </w:p>
     <w:p>
       <w:pPr>
-        <w:pStyle w:val="ListParagraph"/>
+        <w:pStyle w:val="Lijstalinea"/>
         <w:numPr>
           <w:ilvl w:val="0"/>
           <w:numId w:val="1"/>
@@ -223,7 +215,7 @@
     </w:p>
     <w:p>
       <w:pPr>
-        <w:pStyle w:val="ListParagraph"/>
+        <w:pStyle w:val="Lijstalinea"/>
         <w:numPr>
           <w:ilvl w:val="0"/>
           <w:numId w:val="1"/>
@@ -235,7 +227,7 @@
     </w:p>
     <w:p>
       <w:pPr>
-        <w:pStyle w:val="ListParagraph"/>
+        <w:pStyle w:val="Lijstalinea"/>
         <w:numPr>
           <w:ilvl w:val="0"/>
           <w:numId w:val="1"/>
@@ -247,7 +239,7 @@
     </w:p>
     <w:p>
       <w:pPr>
-        <w:pStyle w:val="ListParagraph"/>
+        <w:pStyle w:val="Lijstalinea"/>
         <w:numPr>
           <w:ilvl w:val="0"/>
           <w:numId w:val="1"/>
@@ -264,7 +256,7 @@
     </w:p>
     <w:p>
       <w:pPr>
-        <w:pStyle w:val="ListParagraph"/>
+        <w:pStyle w:val="Lijstalinea"/>
         <w:numPr>
           <w:ilvl w:val="0"/>
           <w:numId w:val="1"/>
@@ -276,7 +268,7 @@
     </w:p>
     <w:p>
       <w:pPr>
-        <w:pStyle w:val="ListParagraph"/>
+        <w:pStyle w:val="Lijstalinea"/>
       </w:pPr>
       <w:r>
         <w:t xml:space="preserve">Het level beweegt iets “naar voren” in het scherm met een rand om de level </w:t>
@@ -284,7 +276,7 @@
     </w:p>
     <w:p>
       <w:pPr>
-        <w:pStyle w:val="ListParagraph"/>
+        <w:pStyle w:val="Lijstalinea"/>
       </w:pPr>
       <w:r>
         <w:t>Informatie.</w:t>
@@ -292,7 +284,7 @@
     </w:p>
     <w:p>
       <w:pPr>
-        <w:pStyle w:val="ListParagraph"/>
+        <w:pStyle w:val="Lijstalinea"/>
         <w:numPr>
           <w:ilvl w:val="0"/>
           <w:numId w:val="1"/>
@@ -304,7 +296,7 @@
     </w:p>
     <w:p>
       <w:pPr>
-        <w:pStyle w:val="ListParagraph"/>
+        <w:pStyle w:val="Lijstalinea"/>
       </w:pPr>
       <w:r>
         <w:t>Door op de actie knop te drukken wordt het gekozen level geladen en worden de speler doorgestuurd naar het speelbare level.</w:t>
@@ -312,7 +304,7 @@
     </w:p>
     <w:p>
       <w:pPr>
-        <w:pStyle w:val="ListParagraph"/>
+        <w:pStyle w:val="Lijstalinea"/>
         <w:numPr>
           <w:ilvl w:val="0"/>
           <w:numId w:val="1"/>
@@ -324,7 +316,7 @@
     </w:p>
     <w:p>
       <w:pPr>
-        <w:pStyle w:val="ListParagraph"/>
+        <w:pStyle w:val="Lijstalinea"/>
       </w:pPr>
       <w:r>
         <w:t>Met de actie knop komen de spelers terug in het hoofdscherm.</w:t>
@@ -382,10 +374,10 @@
                     <pic:cNvPicPr/>
                   </pic:nvPicPr>
                   <pic:blipFill>
-                    <a:blip r:embed="rId11">
+                    <a:blip r:embed="rId7">
                       <a:extLst>
                         <a:ext uri="{96DAC541-7B7A-43D3-8B79-37D633B846F1}">
-                          <asvg:svgBlip xmlns:asvg="http://schemas.microsoft.com/office/drawing/2016/SVG/main" r:embed="rId12"/>
+                          <asvg:svgBlip xmlns:asvg="http://schemas.microsoft.com/office/drawing/2016/SVG/main" r:embed="rId8"/>
                         </a:ext>
                       </a:extLst>
                     </a:blip>
@@ -429,7 +421,6 @@
           <w:bCs/>
         </w:rPr>
       </w:pPr>
-      <w:commentRangeStart w:id="1"/>
       <w:r>
         <w:rPr>
           <w:b/>
@@ -438,13 +429,6 @@
         <w:lastRenderedPageBreak/>
         <w:t>Game start</w:t>
       </w:r>
-      <w:commentRangeEnd w:id="1"/>
-      <w:r>
-        <w:rPr>
-          <w:rStyle w:val="CommentReference"/>
-        </w:rPr>
-        <w:commentReference w:id="1"/>
-      </w:r>
     </w:p>
     <w:p>
       <w:r>
@@ -461,7 +445,7 @@
     </w:p>
     <w:p>
       <w:pPr>
-        <w:pStyle w:val="ListParagraph"/>
+        <w:pStyle w:val="Lijstalinea"/>
         <w:numPr>
           <w:ilvl w:val="0"/>
           <w:numId w:val="1"/>
@@ -473,7 +457,7 @@
     </w:p>
     <w:p>
       <w:pPr>
-        <w:pStyle w:val="ListParagraph"/>
+        <w:pStyle w:val="Lijstalinea"/>
       </w:pPr>
       <w:r>
         <w:t>De speler raakt de noot op het juiste moment en de boot vaart verder.</w:t>
@@ -481,7 +465,7 @@
     </w:p>
     <w:p>
       <w:pPr>
-        <w:pStyle w:val="ListParagraph"/>
+        <w:pStyle w:val="Lijstalinea"/>
         <w:numPr>
           <w:ilvl w:val="0"/>
           <w:numId w:val="1"/>
@@ -493,7 +477,7 @@
     </w:p>
     <w:p>
       <w:pPr>
-        <w:pStyle w:val="ListParagraph"/>
+        <w:pStyle w:val="Lijstalinea"/>
       </w:pPr>
       <w:r>
         <w:t>Er gebeurt nu niks behalve een audio feedback dat aangeeft dat ze de verkeerde noot speelde. De boot beweegt eventueel de andere richting als de andere speler wel de noot juist slaat.</w:t>
@@ -501,7 +485,7 @@
     </w:p>
     <w:p>
       <w:pPr>
-        <w:pStyle w:val="ListParagraph"/>
+        <w:pStyle w:val="Lijstalinea"/>
         <w:numPr>
           <w:ilvl w:val="0"/>
           <w:numId w:val="1"/>
@@ -513,7 +497,7 @@
     </w:p>
     <w:p>
       <w:pPr>
-        <w:pStyle w:val="ListParagraph"/>
+        <w:pStyle w:val="Lijstalinea"/>
       </w:pPr>
       <w:r>
         <w:t>De boot beweegt niet, er is een audio feedback dat de speler de noot heeft gemist. De boot beweegt eventueel de andere richting als de andere speler wel de noot juist slaat.</w:t>
@@ -521,7 +505,7 @@
     </w:p>
     <w:p>
       <w:pPr>
-        <w:pStyle w:val="ListParagraph"/>
+        <w:pStyle w:val="Lijstalinea"/>
         <w:numPr>
           <w:ilvl w:val="0"/>
           <w:numId w:val="1"/>
@@ -533,7 +517,7 @@
     </w:p>
     <w:p>
       <w:pPr>
-        <w:pStyle w:val="ListParagraph"/>
+        <w:pStyle w:val="Lijstalinea"/>
       </w:pPr>
       <w:r>
         <w:t>Het game menu komt naar voren. Dit menu heeft de volgende knoppen:</w:t>
@@ -541,7 +525,7 @@
     </w:p>
     <w:p>
       <w:pPr>
-        <w:pStyle w:val="ListParagraph"/>
+        <w:pStyle w:val="Lijstalinea"/>
         <w:numPr>
           <w:ilvl w:val="0"/>
           <w:numId w:val="2"/>
@@ -553,7 +537,7 @@
     </w:p>
     <w:p>
       <w:pPr>
-        <w:pStyle w:val="ListParagraph"/>
+        <w:pStyle w:val="Lijstalinea"/>
         <w:ind w:left="1440"/>
       </w:pPr>
       <w:r>
@@ -562,7 +546,7 @@
     </w:p>
     <w:p>
       <w:pPr>
-        <w:pStyle w:val="ListParagraph"/>
+        <w:pStyle w:val="Lijstalinea"/>
         <w:numPr>
           <w:ilvl w:val="0"/>
           <w:numId w:val="2"/>
@@ -574,27 +558,24 @@
     </w:p>
     <w:p>
       <w:pPr>
-        <w:pStyle w:val="ListParagraph"/>
+        <w:pStyle w:val="Lijstalinea"/>
         <w:ind w:left="1440"/>
       </w:pPr>
       <w:r>
-        <w:rPr>
-          <w:b/>
-          <w:bCs/>
-        </w:rPr>
+        <w:t>Hiermee sluiten ze het level af. Er wordt geen voortgang opgeslagen. Ze komen terug in het level menu</w:t>
+      </w:r>
+    </w:p>
+    <w:p>
+      <w:r>
+        <w:rPr>
+          <w:noProof/>
+        </w:rPr>
+        <w:lastRenderedPageBreak/>
         <w:drawing>
-          <wp:anchor distT="0" distB="0" distL="114300" distR="114300" simplePos="0" relativeHeight="251655168" behindDoc="0" locked="0" layoutInCell="1" allowOverlap="1" wp14:anchorId="447E00F0" wp14:editId="3AB19564">
-            <wp:simplePos x="0" y="0"/>
-            <wp:positionH relativeFrom="column">
-              <wp:posOffset>619125</wp:posOffset>
-            </wp:positionH>
-            <wp:positionV relativeFrom="paragraph">
-              <wp:posOffset>551815</wp:posOffset>
-            </wp:positionV>
-            <wp:extent cx="4518660" cy="3551555"/>
+          <wp:inline distT="0" distB="0" distL="0" distR="0" wp14:anchorId="43B6A1E2" wp14:editId="564E71D8">
+            <wp:extent cx="5400040" cy="7766685"/>
             <wp:effectExtent l="0" t="0" r="0" b="0"/>
-            <wp:wrapTopAndBottom/>
-            <wp:docPr id="942771246" name="Graphic 1"/>
+            <wp:docPr id="1230510945" name="Graphic 1"/>
             <wp:cNvGraphicFramePr>
               <a:graphicFrameLocks xmlns:a="http://schemas.openxmlformats.org/drawingml/2006/main" noChangeAspect="1"/>
             </wp:cNvGraphicFramePr>
@@ -602,7 +583,453 @@
               <a:graphicData uri="http://schemas.openxmlformats.org/drawingml/2006/picture">
                 <pic:pic xmlns:pic="http://schemas.openxmlformats.org/drawingml/2006/picture">
                   <pic:nvPicPr>
-                    <pic:cNvPr id="942771246" name=""/>
+                    <pic:cNvPr id="1230510945" name=""/>
+                    <pic:cNvPicPr/>
+                  </pic:nvPicPr>
+                  <pic:blipFill>
+                    <a:blip r:embed="rId9">
+                      <a:extLst>
+                        <a:ext uri="{96DAC541-7B7A-43D3-8B79-37D633B846F1}">
+                          <asvg:svgBlip xmlns:asvg="http://schemas.microsoft.com/office/drawing/2016/SVG/main" r:embed="rId10"/>
+                        </a:ext>
+                      </a:extLst>
+                    </a:blip>
+                    <a:stretch>
+                      <a:fillRect/>
+                    </a:stretch>
+                  </pic:blipFill>
+                  <pic:spPr>
+                    <a:xfrm>
+                      <a:off x="0" y="0"/>
+                      <a:ext cx="5400040" cy="7766685"/>
+                    </a:xfrm>
+                    <a:prstGeom prst="rect">
+                      <a:avLst/>
+                    </a:prstGeom>
+                  </pic:spPr>
+                </pic:pic>
+              </a:graphicData>
+            </a:graphic>
+          </wp:inline>
+        </w:drawing>
+      </w:r>
+    </w:p>
+    <w:p>
+      <w:pPr>
+        <w:rPr>
+          <w:b/>
+          <w:bCs/>
+        </w:rPr>
+      </w:pPr>
+    </w:p>
+    <w:p>
+      <w:pPr>
+        <w:rPr>
+          <w:b/>
+          <w:bCs/>
+        </w:rPr>
+      </w:pPr>
+    </w:p>
+    <w:p>
+      <w:pPr>
+        <w:rPr>
+          <w:b/>
+          <w:bCs/>
+        </w:rPr>
+      </w:pPr>
+      <w:r>
+        <w:rPr>
+          <w:b/>
+          <w:bCs/>
+        </w:rPr>
+        <w:lastRenderedPageBreak/>
+        <w:t>Game spelen</w:t>
+      </w:r>
+    </w:p>
+    <w:p>
+      <w:r>
+        <w:t>Wanneer de game voor het echt van start gaat, komen de noten van de game in de notenbal terecht. Nu wordt er het echte nummer gespeeld. De spelers kunnen hier het volgende doen:</w:t>
+      </w:r>
+    </w:p>
+    <w:p>
+      <w:pPr>
+        <w:pStyle w:val="Lijstalinea"/>
+        <w:numPr>
+          <w:ilvl w:val="0"/>
+          <w:numId w:val="1"/>
+        </w:numPr>
+      </w:pPr>
+      <w:r>
+        <w:t>De noten spelen wanneer deze in de speelruimte komen</w:t>
+      </w:r>
+    </w:p>
+    <w:p>
+      <w:pPr>
+        <w:pStyle w:val="Lijstalinea"/>
+      </w:pPr>
+      <w:r>
+        <w:t>De speler raakt de noot op het juiste moment en de boot vaart verder. Doen ze dit tot aan het einde van het level, dan halen ze het level en komen ze in het “gewonnen” menu.</w:t>
+      </w:r>
+    </w:p>
+    <w:p>
+      <w:pPr>
+        <w:pStyle w:val="Lijstalinea"/>
+        <w:numPr>
+          <w:ilvl w:val="0"/>
+          <w:numId w:val="1"/>
+        </w:numPr>
+      </w:pPr>
+      <w:r>
+        <w:t>De speler(s) spelen de noot te laat</w:t>
+      </w:r>
+    </w:p>
+    <w:p>
+      <w:pPr>
+        <w:pStyle w:val="Lijstalinea"/>
+      </w:pPr>
+      <w:r>
+        <w:t>De boot raakt van koers en kan een rots raken. Wanneer ze een rots raken loopt de boot schade op. Heeft de boot te veel schade opgelopen dan zinkt de boot. Dan komen de spelers in het verloren scherm. Er speelt ook audio feedback dat aangeeft dat ze de verkeerde noot speelde. De boot beweegt eventueel de andere richting als de andere speler wel de noot juist slaat.</w:t>
+      </w:r>
+    </w:p>
+    <w:p>
+      <w:pPr>
+        <w:pStyle w:val="Lijstalinea"/>
+        <w:numPr>
+          <w:ilvl w:val="0"/>
+          <w:numId w:val="1"/>
+        </w:numPr>
+      </w:pPr>
+      <w:r>
+        <w:t>De speler(s) spelen de noot niet</w:t>
+      </w:r>
+    </w:p>
+    <w:p>
+      <w:pPr>
+        <w:pStyle w:val="Lijstalinea"/>
+      </w:pPr>
+      <w:r>
+        <w:t>De boot raakt van koers en kan een rots raken. Wanneer ze een rots raken loopt de boot schade op. Heeft de boot te veel schade opgelopen dan zinkt de boot. Dan komen de spelers in het verloren scherm. Er speelt ook audio feedback dat aangeeft dat ze geen noot speelde. De boot beweegt eventueel de andere richting als de andere speler wel de noot juist slaat.</w:t>
+      </w:r>
+    </w:p>
+    <w:p>
+      <w:pPr>
+        <w:pStyle w:val="Lijstalinea"/>
+        <w:numPr>
+          <w:ilvl w:val="0"/>
+          <w:numId w:val="1"/>
+        </w:numPr>
+      </w:pPr>
+      <w:r>
+        <w:t>De speler drukt op de menu knop. (x knop op het toetsenbord).</w:t>
+      </w:r>
+    </w:p>
+    <w:p>
+      <w:pPr>
+        <w:pStyle w:val="Lijstalinea"/>
+      </w:pPr>
+      <w:r>
+        <w:t>Het game menu komt naar voren. Dit menu heeft de volgende knoppen:</w:t>
+      </w:r>
+    </w:p>
+    <w:p>
+      <w:pPr>
+        <w:pStyle w:val="Lijstalinea"/>
+        <w:numPr>
+          <w:ilvl w:val="0"/>
+          <w:numId w:val="2"/>
+        </w:numPr>
+      </w:pPr>
+      <w:r>
+        <w:t>Verder spelen</w:t>
+      </w:r>
+    </w:p>
+    <w:p>
+      <w:pPr>
+        <w:pStyle w:val="Lijstalinea"/>
+        <w:ind w:left="1440"/>
+      </w:pPr>
+      <w:r>
+        <w:t>Als de speler op deze knop drukken sluit het menu zich en kunnen ze de game verder spelen.</w:t>
+      </w:r>
+    </w:p>
+    <w:p>
+      <w:pPr>
+        <w:pStyle w:val="Lijstalinea"/>
+        <w:numPr>
+          <w:ilvl w:val="0"/>
+          <w:numId w:val="2"/>
+        </w:numPr>
+      </w:pPr>
+      <w:r>
+        <w:t>Level afsluiten</w:t>
+      </w:r>
+    </w:p>
+    <w:p>
+      <w:pPr>
+        <w:pStyle w:val="Lijstalinea"/>
+        <w:numPr>
+          <w:ilvl w:val="0"/>
+          <w:numId w:val="2"/>
+        </w:numPr>
+      </w:pPr>
+      <w:r>
+        <w:t>Hiermee sluiten ze het level af. Er wordt geen voortgang opgeslagen. Ze komen terug in het level menu</w:t>
+      </w:r>
+    </w:p>
+    <w:p>
+      <w:pPr>
+        <w:pStyle w:val="Lijstalinea"/>
+        <w:ind w:left="1440"/>
+      </w:pPr>
+    </w:p>
+    <w:p>
+      <w:pPr>
+        <w:rPr>
+          <w:b/>
+          <w:bCs/>
+        </w:rPr>
+      </w:pPr>
+      <w:r>
+        <w:rPr>
+          <w:b/>
+          <w:bCs/>
+          <w:noProof/>
+        </w:rPr>
+        <w:lastRenderedPageBreak/>
+        <w:drawing>
+          <wp:anchor distT="0" distB="0" distL="114300" distR="114300" simplePos="0" relativeHeight="251670016" behindDoc="0" locked="0" layoutInCell="1" allowOverlap="1" wp14:anchorId="3C031B91" wp14:editId="2DC1F79F">
+            <wp:simplePos x="0" y="0"/>
+            <wp:positionH relativeFrom="column">
+              <wp:posOffset>-3810</wp:posOffset>
+            </wp:positionH>
+            <wp:positionV relativeFrom="paragraph">
+              <wp:posOffset>34925</wp:posOffset>
+            </wp:positionV>
+            <wp:extent cx="5400040" cy="6097270"/>
+            <wp:effectExtent l="0" t="0" r="0" b="0"/>
+            <wp:wrapTopAndBottom/>
+            <wp:docPr id="227989697" name="Graphic 1"/>
+            <wp:cNvGraphicFramePr>
+              <a:graphicFrameLocks xmlns:a="http://schemas.openxmlformats.org/drawingml/2006/main" noChangeAspect="1"/>
+            </wp:cNvGraphicFramePr>
+            <a:graphic xmlns:a="http://schemas.openxmlformats.org/drawingml/2006/main">
+              <a:graphicData uri="http://schemas.openxmlformats.org/drawingml/2006/picture">
+                <pic:pic xmlns:pic="http://schemas.openxmlformats.org/drawingml/2006/picture">
+                  <pic:nvPicPr>
+                    <pic:cNvPr id="227989697" name=""/>
+                    <pic:cNvPicPr/>
+                  </pic:nvPicPr>
+                  <pic:blipFill>
+                    <a:blip r:embed="rId11">
+                      <a:extLst>
+                        <a:ext uri="{96DAC541-7B7A-43D3-8B79-37D633B846F1}">
+                          <asvg:svgBlip xmlns:asvg="http://schemas.microsoft.com/office/drawing/2016/SVG/main" r:embed="rId12"/>
+                        </a:ext>
+                      </a:extLst>
+                    </a:blip>
+                    <a:stretch>
+                      <a:fillRect/>
+                    </a:stretch>
+                  </pic:blipFill>
+                  <pic:spPr>
+                    <a:xfrm>
+                      <a:off x="0" y="0"/>
+                      <a:ext cx="5400040" cy="6097270"/>
+                    </a:xfrm>
+                    <a:prstGeom prst="rect">
+                      <a:avLst/>
+                    </a:prstGeom>
+                  </pic:spPr>
+                </pic:pic>
+              </a:graphicData>
+            </a:graphic>
+          </wp:anchor>
+        </w:drawing>
+      </w:r>
+      <w:r>
+        <w:rPr>
+          <w:b/>
+          <w:bCs/>
+          <w:noProof/>
+        </w:rPr>
+        <w:t xml:space="preserve"> </w:t>
+      </w:r>
+      <w:r>
+        <w:rPr>
+          <w:b/>
+          <w:bCs/>
+        </w:rPr>
+        <w:br w:type="page"/>
+      </w:r>
+    </w:p>
+    <w:p>
+      <w:pPr>
+        <w:rPr>
+          <w:b/>
+          <w:bCs/>
+        </w:rPr>
+      </w:pPr>
+      <w:r>
+        <w:rPr>
+          <w:b/>
+          <w:bCs/>
+        </w:rPr>
+        <w:lastRenderedPageBreak/>
+        <w:t>Gewonnen / verloren menu</w:t>
+      </w:r>
+    </w:p>
+    <w:p>
+      <w:r>
+        <w:t>In dit menu wordt het overzicht van het afgelopen spel gegeven. De speler</w:t>
+      </w:r>
+      <w:r>
+        <w:t xml:space="preserve"> ziet hier</w:t>
+      </w:r>
+      <w:r>
+        <w:t xml:space="preserve"> het volgende:</w:t>
+      </w:r>
+    </w:p>
+    <w:p>
+      <w:pPr>
+        <w:pStyle w:val="Lijstalinea"/>
+        <w:numPr>
+          <w:ilvl w:val="0"/>
+          <w:numId w:val="1"/>
+        </w:numPr>
+      </w:pPr>
+      <w:r>
+        <w:t>Een win/verloren status</w:t>
+      </w:r>
+    </w:p>
+    <w:p>
+      <w:pPr>
+        <w:pStyle w:val="Lijstalinea"/>
+      </w:pPr>
+      <w:r>
+        <w:t>Als de speler de oever hebben bereikt, dan hebben ze het level gewonnen. Zijn ze ondertussen gezonken, dan hebben ze het level verloren.</w:t>
+      </w:r>
+    </w:p>
+    <w:p>
+      <w:pPr>
+        <w:pStyle w:val="Lijstalinea"/>
+        <w:numPr>
+          <w:ilvl w:val="0"/>
+          <w:numId w:val="1"/>
+        </w:numPr>
+      </w:pPr>
+      <w:r>
+        <w:t>Een percentage van het level dat is gespeeld</w:t>
+      </w:r>
+    </w:p>
+    <w:p>
+      <w:pPr>
+        <w:pStyle w:val="Lijstalinea"/>
+      </w:pPr>
+      <w:r>
+        <w:t>Hierin wordt aangegeven hoever ze zijn gekomen. Zijn bij 100%, dan hebben ze het spel gewonnen. Zijn ze onderweg gezonken, dan is het percentage 99.9% of lager.</w:t>
+      </w:r>
+    </w:p>
+    <w:p>
+      <w:pPr>
+        <w:pStyle w:val="Lijstalinea"/>
+        <w:numPr>
+          <w:ilvl w:val="0"/>
+          <w:numId w:val="1"/>
+        </w:numPr>
+      </w:pPr>
+      <w:r>
+        <w:t>De hoeveelheid correcte noten ze hebben geraakt</w:t>
+      </w:r>
+    </w:p>
+    <w:p>
+      <w:pPr>
+        <w:pStyle w:val="Lijstalinea"/>
+      </w:pPr>
+      <w:r>
+        <w:t>Hier zijn de hoeveelheid noten die ze correct hebben geraakt. Hierdoor kunnen ze met elkaar vergelijken wie behendiger was in het spel en of ze het vorig record hebben verbroken.</w:t>
+      </w:r>
+    </w:p>
+    <w:p>
+      <w:pPr>
+        <w:pStyle w:val="Lijstalinea"/>
+        <w:numPr>
+          <w:ilvl w:val="0"/>
+          <w:numId w:val="1"/>
+        </w:numPr>
+      </w:pPr>
+      <w:r>
+        <w:t>Het percentage aan correcte noten dat ze hebben gehaald</w:t>
+      </w:r>
+    </w:p>
+    <w:p>
+      <w:pPr>
+        <w:pStyle w:val="Lijstalinea"/>
+      </w:pPr>
+      <w:r>
+        <w:t>Hier wordt gekeken hoeveel van de geslaagde noten correct was. Als ze 100% hebben gehaald zijn ze perfect in dit level. Hebben ze lager dan hebben ze ruimte om te verbeteren.</w:t>
+      </w:r>
+    </w:p>
+    <w:p>
+      <w:pPr>
+        <w:pStyle w:val="Lijstalinea"/>
+        <w:numPr>
+          <w:ilvl w:val="0"/>
+          <w:numId w:val="1"/>
+        </w:numPr>
+      </w:pPr>
+      <w:r>
+        <w:t>Een speel nog een keer knop</w:t>
+      </w:r>
+    </w:p>
+    <w:p>
+      <w:pPr>
+        <w:pStyle w:val="Lijstalinea"/>
+      </w:pPr>
+      <w:r>
+        <w:t>Met deze knop spelen ze het reeds gespeelde spel nog een keer.</w:t>
+      </w:r>
+    </w:p>
+    <w:p>
+      <w:pPr>
+        <w:pStyle w:val="Lijstalinea"/>
+        <w:numPr>
+          <w:ilvl w:val="0"/>
+          <w:numId w:val="1"/>
+        </w:numPr>
+      </w:pPr>
+      <w:r>
+        <w:t>Een terug naar level selectie knop</w:t>
+      </w:r>
+    </w:p>
+    <w:p>
+      <w:pPr>
+        <w:pStyle w:val="Lijstalinea"/>
+      </w:pPr>
+      <w:r>
+        <w:rPr>
+          <w:noProof/>
+        </w:rPr>
+        <w:drawing>
+          <wp:anchor distT="0" distB="0" distL="114300" distR="114300" simplePos="0" relativeHeight="251660800" behindDoc="0" locked="0" layoutInCell="1" allowOverlap="1" wp14:anchorId="41B86F8D" wp14:editId="15A7E3C7">
+            <wp:simplePos x="0" y="0"/>
+            <wp:positionH relativeFrom="column">
+              <wp:posOffset>1358265</wp:posOffset>
+            </wp:positionH>
+            <wp:positionV relativeFrom="paragraph">
+              <wp:posOffset>348615</wp:posOffset>
+            </wp:positionV>
+            <wp:extent cx="2379980" cy="3971925"/>
+            <wp:effectExtent l="0" t="0" r="0" b="0"/>
+            <wp:wrapTopAndBottom/>
+            <wp:docPr id="1856269043" name="Graphic 1"/>
+            <wp:cNvGraphicFramePr>
+              <a:graphicFrameLocks xmlns:a="http://schemas.openxmlformats.org/drawingml/2006/main" noChangeAspect="1"/>
+            </wp:cNvGraphicFramePr>
+            <a:graphic xmlns:a="http://schemas.openxmlformats.org/drawingml/2006/main">
+              <a:graphicData uri="http://schemas.openxmlformats.org/drawingml/2006/picture">
+                <pic:pic xmlns:pic="http://schemas.openxmlformats.org/drawingml/2006/picture">
+                  <pic:nvPicPr>
+                    <pic:cNvPr id="1856269043" name=""/>
                     <pic:cNvPicPr/>
                   </pic:nvPicPr>
                   <pic:blipFill>
@@ -620,232 +1047,7 @@
                   <pic:spPr>
                     <a:xfrm>
                       <a:off x="0" y="0"/>
-                      <a:ext cx="4518660" cy="3551555"/>
-                    </a:xfrm>
-                    <a:prstGeom prst="rect">
-                      <a:avLst/>
-                    </a:prstGeom>
-                  </pic:spPr>
-                </pic:pic>
-              </a:graphicData>
-            </a:graphic>
-            <wp14:sizeRelH relativeFrom="margin">
-              <wp14:pctWidth>0</wp14:pctWidth>
-            </wp14:sizeRelH>
-            <wp14:sizeRelV relativeFrom="margin">
-              <wp14:pctHeight>0</wp14:pctHeight>
-            </wp14:sizeRelV>
-          </wp:anchor>
-        </w:drawing>
-      </w:r>
-      <w:r>
-        <w:t>Hiermee sluiten ze het level af. Er wordt geen voortgang opgeslagen. Ze komen terug in het level menu</w:t>
-      </w:r>
-    </w:p>
-    <w:p>
-      <w:pPr>
-        <w:rPr>
-          <w:b/>
-          <w:bCs/>
-        </w:rPr>
-      </w:pPr>
-      <w:r>
-        <w:rPr>
-          <w:b/>
-          <w:bCs/>
-        </w:rPr>
-        <w:lastRenderedPageBreak/>
-        <w:t>Game spelen</w:t>
-      </w:r>
-    </w:p>
-    <w:p>
-      <w:r>
-        <w:t>Wanneer de game voor het echt van start gaat, komen de noten van de game in de notenbal terecht. Nu wordt er het echte nummer gespeeld. De spelers kunnen hier het volgende doen:</w:t>
-      </w:r>
-    </w:p>
-    <w:p>
-      <w:pPr>
-        <w:pStyle w:val="ListParagraph"/>
-        <w:numPr>
-          <w:ilvl w:val="0"/>
-          <w:numId w:val="1"/>
-        </w:numPr>
-      </w:pPr>
-      <w:r>
-        <w:t>De noten spelen wanneer deze in de speelruimte komen</w:t>
-      </w:r>
-    </w:p>
-    <w:p>
-      <w:pPr>
-        <w:pStyle w:val="ListParagraph"/>
-      </w:pPr>
-      <w:r>
-        <w:t>De speler raakt de noot op het juiste moment en de boot vaart verder. Doen ze dit tot aan het einde van het level, dan halen ze het level en komen ze in het “gewonnen” menu.</w:t>
-      </w:r>
-    </w:p>
-    <w:p>
-      <w:pPr>
-        <w:pStyle w:val="ListParagraph"/>
-        <w:numPr>
-          <w:ilvl w:val="0"/>
-          <w:numId w:val="1"/>
-        </w:numPr>
-      </w:pPr>
-      <w:r>
-        <w:t>De speler(s) spelen de noot te laat</w:t>
-      </w:r>
-    </w:p>
-    <w:p>
-      <w:pPr>
-        <w:pStyle w:val="ListParagraph"/>
-      </w:pPr>
-      <w:r>
-        <w:t>De boot raakt van koers en kan een rots raken. Wanneer ze een rots raken loopt de boot schade op. Heeft de boot te veel schade opgelopen dan zinkt de boot. Dan komen de spelers in het verloren scherm. Er speelt ook audio feedback dat aangeeft dat ze de verkeerde noot speelde. De boot beweegt eventueel de andere richting als de andere speler wel de noot juist slaat.</w:t>
-      </w:r>
-    </w:p>
-    <w:p>
-      <w:pPr>
-        <w:pStyle w:val="ListParagraph"/>
-        <w:numPr>
-          <w:ilvl w:val="0"/>
-          <w:numId w:val="1"/>
-        </w:numPr>
-      </w:pPr>
-      <w:r>
-        <w:t>De speler(s) spelen de noot niet</w:t>
-      </w:r>
-    </w:p>
-    <w:p>
-      <w:pPr>
-        <w:pStyle w:val="ListParagraph"/>
-      </w:pPr>
-      <w:r>
-        <w:t>De boot raakt van koers en kan een rots raken. Wanneer ze een rots raken loopt de boot schade op. Heeft de boot te veel schade opgelopen dan zinkt de boot. Dan komen de spelers in het verloren scherm. Er speelt ook audio feedback dat aangeeft dat ze geen noot speelde. De boot beweegt eventueel de andere richting als de andere speler wel de noot juist slaat.</w:t>
-      </w:r>
-    </w:p>
-    <w:p>
-      <w:pPr>
-        <w:pStyle w:val="ListParagraph"/>
-        <w:numPr>
-          <w:ilvl w:val="0"/>
-          <w:numId w:val="1"/>
-        </w:numPr>
-      </w:pPr>
-      <w:r>
-        <w:t>De speler drukt op de menu knop. (x knop op het toetsenbord).</w:t>
-      </w:r>
-    </w:p>
-    <w:p>
-      <w:pPr>
-        <w:pStyle w:val="ListParagraph"/>
-      </w:pPr>
-      <w:r>
-        <w:t>Het game menu komt naar voren. Dit menu heeft de volgende knoppen:</w:t>
-      </w:r>
-    </w:p>
-    <w:p>
-      <w:pPr>
-        <w:pStyle w:val="ListParagraph"/>
-        <w:numPr>
-          <w:ilvl w:val="0"/>
-          <w:numId w:val="2"/>
-        </w:numPr>
-      </w:pPr>
-      <w:r>
-        <w:t>Verder spelen</w:t>
-      </w:r>
-    </w:p>
-    <w:p>
-      <w:pPr>
-        <w:pStyle w:val="ListParagraph"/>
-        <w:ind w:left="1440"/>
-      </w:pPr>
-      <w:r>
-        <w:t>Als de speler op deze knop drukken sluit het menu zich en kunnen ze de game verder spelen.</w:t>
-      </w:r>
-    </w:p>
-    <w:p>
-      <w:pPr>
-        <w:pStyle w:val="ListParagraph"/>
-        <w:numPr>
-          <w:ilvl w:val="0"/>
-          <w:numId w:val="2"/>
-        </w:numPr>
-      </w:pPr>
-      <w:r>
-        <w:t>Level afsluiten</w:t>
-      </w:r>
-    </w:p>
-    <w:p>
-      <w:pPr>
-        <w:pStyle w:val="ListParagraph"/>
-        <w:numPr>
-          <w:ilvl w:val="0"/>
-          <w:numId w:val="2"/>
-        </w:numPr>
-      </w:pPr>
-      <w:r>
-        <w:t>Hiermee sluiten ze het level af. Er wordt geen voortgang opgeslagen. Ze komen terug in het level menu</w:t>
-      </w:r>
-    </w:p>
-    <w:p>
-      <w:pPr>
-        <w:pStyle w:val="ListParagraph"/>
-        <w:ind w:left="1440"/>
-      </w:pPr>
-    </w:p>
-    <w:p>
-      <w:pPr>
-        <w:rPr>
-          <w:b/>
-          <w:bCs/>
-        </w:rPr>
-      </w:pPr>
-      <w:r>
-        <w:rPr>
-          <w:b/>
-          <w:bCs/>
-        </w:rPr>
-        <w:lastRenderedPageBreak/>
-        <w:drawing>
-          <wp:anchor distT="0" distB="0" distL="114300" distR="114300" simplePos="0" relativeHeight="251661312" behindDoc="0" locked="0" layoutInCell="1" allowOverlap="1" wp14:anchorId="23F4028A" wp14:editId="5A6BF46C">
-            <wp:simplePos x="0" y="0"/>
-            <wp:positionH relativeFrom="column">
-              <wp:posOffset>78105</wp:posOffset>
-            </wp:positionH>
-            <wp:positionV relativeFrom="paragraph">
-              <wp:posOffset>-527050</wp:posOffset>
-            </wp:positionV>
-            <wp:extent cx="5400040" cy="4248785"/>
-            <wp:effectExtent l="0" t="0" r="0" b="0"/>
-            <wp:wrapTopAndBottom/>
-            <wp:docPr id="1001692914" name="Graphic 1"/>
-            <wp:cNvGraphicFramePr>
-              <a:graphicFrameLocks xmlns:a="http://schemas.openxmlformats.org/drawingml/2006/main" noChangeAspect="1"/>
-            </wp:cNvGraphicFramePr>
-            <a:graphic xmlns:a="http://schemas.openxmlformats.org/drawingml/2006/main">
-              <a:graphicData uri="http://schemas.openxmlformats.org/drawingml/2006/picture">
-                <pic:pic xmlns:pic="http://schemas.openxmlformats.org/drawingml/2006/picture">
-                  <pic:nvPicPr>
-                    <pic:cNvPr id="1001692914" name=""/>
-                    <pic:cNvPicPr/>
-                  </pic:nvPicPr>
-                  <pic:blipFill>
-                    <a:blip r:embed="rId15">
-                      <a:extLst>
-                        <a:ext uri="{96DAC541-7B7A-43D3-8B79-37D633B846F1}">
-                          <asvg:svgBlip xmlns:asvg="http://schemas.microsoft.com/office/drawing/2016/SVG/main" r:embed="rId16"/>
-                        </a:ext>
-                      </a:extLst>
-                    </a:blip>
-                    <a:stretch>
-                      <a:fillRect/>
-                    </a:stretch>
-                  </pic:blipFill>
-                  <pic:spPr>
-                    <a:xfrm>
-                      <a:off x="0" y="0"/>
-                      <a:ext cx="5400040" cy="4248785"/>
+                      <a:ext cx="2379980" cy="3971925"/>
                     </a:xfrm>
                     <a:prstGeom prst="rect">
                       <a:avLst/>
@@ -858,216 +1060,17 @@
         </w:drawing>
       </w:r>
       <w:r>
-        <w:rPr>
-          <w:b/>
-          <w:bCs/>
-        </w:rPr>
-        <w:br w:type="page"/>
-      </w:r>
-    </w:p>
-    <w:p>
-      <w:pPr>
-        <w:rPr>
-          <w:b/>
-          <w:bCs/>
-        </w:rPr>
-      </w:pPr>
-      <w:r>
-        <w:rPr>
-          <w:b/>
-          <w:bCs/>
-        </w:rPr>
-        <w:lastRenderedPageBreak/>
-        <w:t>Gewonnen / verloren menu</w:t>
-      </w:r>
-    </w:p>
-    <w:p>
-      <w:r>
-        <w:t>In dit menu wordt het overzicht van het afgelopen spel gegeven. De speler</w:t>
-      </w:r>
-      <w:r>
-        <w:t xml:space="preserve"> ziet hier</w:t>
-      </w:r>
-      <w:r>
-        <w:t xml:space="preserve"> het volgende:</w:t>
-      </w:r>
-    </w:p>
-    <w:p>
-      <w:pPr>
-        <w:pStyle w:val="ListParagraph"/>
-        <w:numPr>
-          <w:ilvl w:val="0"/>
-          <w:numId w:val="1"/>
-        </w:numPr>
-      </w:pPr>
-      <w:r>
-        <w:t>Een win/verloren status</w:t>
-      </w:r>
-    </w:p>
-    <w:p>
-      <w:pPr>
-        <w:pStyle w:val="ListParagraph"/>
-      </w:pPr>
-      <w:r>
-        <w:t>Als de speler de oever hebben bereikt, dan hebben ze het level gewonnen. Zijn ze ondertussen gezonken, dan hebben ze het level verloren.</w:t>
-      </w:r>
-    </w:p>
-    <w:p>
-      <w:pPr>
-        <w:pStyle w:val="ListParagraph"/>
-        <w:numPr>
-          <w:ilvl w:val="0"/>
-          <w:numId w:val="1"/>
-        </w:numPr>
-      </w:pPr>
-      <w:r>
-        <w:t>Een percentage van het level dat is gespeeld</w:t>
-      </w:r>
-    </w:p>
-    <w:p>
-      <w:pPr>
-        <w:pStyle w:val="ListParagraph"/>
-      </w:pPr>
-      <w:r>
-        <w:t>Hierin wordt aangegeven hoever ze zijn gekomen. Zijn bij 100%, dan hebben ze het spel gewonnen. Zijn ze onderweg gezonken, dan is het percentage 99.9% of lager.</w:t>
-      </w:r>
-    </w:p>
-    <w:p>
-      <w:pPr>
-        <w:pStyle w:val="ListParagraph"/>
-        <w:numPr>
-          <w:ilvl w:val="0"/>
-          <w:numId w:val="1"/>
-        </w:numPr>
-      </w:pPr>
-      <w:r>
-        <w:t>De hoeveelheid correcte noten ze hebben geraakt</w:t>
-      </w:r>
-    </w:p>
-    <w:p>
-      <w:pPr>
-        <w:pStyle w:val="ListParagraph"/>
-      </w:pPr>
-      <w:r>
-        <w:t>Hier zijn de hoeveelheid noten die ze correct hebben geraakt. Hierdoor kunnen ze met elkaar vergelijken wie behendiger was in het spel en of ze het vorig record hebben verbroken.</w:t>
-      </w:r>
-    </w:p>
-    <w:p>
-      <w:pPr>
-        <w:pStyle w:val="ListParagraph"/>
-        <w:numPr>
-          <w:ilvl w:val="0"/>
-          <w:numId w:val="1"/>
-        </w:numPr>
-      </w:pPr>
-      <w:r>
-        <w:t>Het percentage aan correcte noten dat ze hebben gehaald</w:t>
-      </w:r>
-    </w:p>
-    <w:p>
-      <w:pPr>
-        <w:pStyle w:val="ListParagraph"/>
-      </w:pPr>
-      <w:r>
-        <w:t>Hier wordt gekeken hoeveel van de geslaagde noten correct was. Als ze 100% hebben gehaald zijn ze perfect in dit level. Hebben ze lager dan hebben ze ruimte om te verbeteren.</w:t>
-      </w:r>
-    </w:p>
-    <w:p>
-      <w:pPr>
-        <w:pStyle w:val="ListParagraph"/>
-        <w:numPr>
-          <w:ilvl w:val="0"/>
-          <w:numId w:val="1"/>
-        </w:numPr>
-      </w:pPr>
-      <w:r>
-        <w:t>Een speel nog een keer knop</w:t>
-      </w:r>
-    </w:p>
-    <w:p>
-      <w:pPr>
-        <w:pStyle w:val="ListParagraph"/>
-      </w:pPr>
-      <w:r>
-        <w:t>Met deze knop spelen ze het reeds gespeelde spel nog een keer.</w:t>
-      </w:r>
-    </w:p>
-    <w:p>
-      <w:pPr>
-        <w:pStyle w:val="ListParagraph"/>
-        <w:numPr>
-          <w:ilvl w:val="0"/>
-          <w:numId w:val="1"/>
-        </w:numPr>
-      </w:pPr>
-      <w:r>
-        <w:t>Een terug naar level selectie knop</w:t>
-      </w:r>
-    </w:p>
-    <w:p>
-      <w:pPr>
-        <w:pStyle w:val="ListParagraph"/>
-      </w:pPr>
-      <w:r>
         <w:t>Hiermee kunnen ze terug naar het level selectie menu.</w:t>
       </w:r>
     </w:p>
-    <w:p/>
-    <w:p>
-      <w:pPr>
-        <w:rPr>
-          <w:b/>
-          <w:bCs/>
-        </w:rPr>
-      </w:pPr>
-      <w:r>
-        <w:rPr>
-          <w:b/>
-          <w:bCs/>
-        </w:rPr>
-        <w:br w:type="page"/>
-      </w:r>
-    </w:p>
-    <w:p>
-      <w:pPr>
-        <w:rPr>
-          <w:b/>
-          <w:bCs/>
-        </w:rPr>
-      </w:pPr>
-      <w:r>
-        <w:rPr>
-          <w:b/>
-          <w:bCs/>
-        </w:rPr>
-        <w:lastRenderedPageBreak/>
-        <w:t>Bijlage</w:t>
-      </w:r>
-    </w:p>
-    <w:p>
-      <w:pPr>
-        <w:rPr>
-          <w:i/>
-          <w:iCs/>
-        </w:rPr>
-      </w:pPr>
-      <w:r>
-        <w:rPr>
-          <w:i/>
-          <w:iCs/>
-        </w:rPr>
-        <w:t>Compleet userflow diagram</w:t>
-      </w:r>
-    </w:p>
-    <w:p/>
-    <w:p>
-      <w:pPr>
-        <w:pStyle w:val="ListParagraph"/>
-      </w:pPr>
-    </w:p>
-    <w:p>
-      <w:pPr>
-        <w:pStyle w:val="ListParagraph"/>
+    <w:p>
+      <w:pPr>
+        <w:pStyle w:val="Lijstalinea"/>
+      </w:pPr>
+    </w:p>
+    <w:p>
+      <w:pPr>
+        <w:pStyle w:val="Lijstalinea"/>
       </w:pPr>
     </w:p>
     <w:sectPr>
@@ -1078,70 +1081,6 @@
     </w:sectPr>
   </w:body>
 </w:document>
-</file>
-
-<file path=word/comments.xml><?xml version="1.0" encoding="utf-8"?>
-<w:comments xmlns:wpc="http://schemas.microsoft.com/office/word/2010/wordprocessingCanvas" xmlns:cx="http://schemas.microsoft.com/office/drawing/2014/chartex" xmlns:cx1="http://schemas.microsoft.com/office/drawing/2015/9/8/chartex" xmlns:cx2="http://schemas.microsoft.com/office/drawing/2015/10/21/chartex" xmlns:cx3="http://schemas.microsoft.com/office/drawing/2016/5/9/chartex" xmlns:cx4="http://schemas.microsoft.com/office/drawing/2016/5/10/chartex" xmlns:cx5="http://schemas.microsoft.com/office/drawing/2016/5/11/chartex" xmlns:cx6="http://schemas.microsoft.com/office/drawing/2016/5/12/chartex" xmlns:cx7="http://schemas.microsoft.com/office/drawing/2016/5/13/chartex" xmlns:cx8="http://schemas.microsoft.com/office/drawing/2016/5/14/chartex" xmlns:mc="http://schemas.openxmlformats.org/markup-compatibility/2006" xmlns:aink="http://schemas.microsoft.com/office/drawing/2016/ink" xmlns:am3d="http://schemas.microsoft.com/office/drawing/2017/model3d" xmlns:o="urn:schemas-microsoft-com:office:office" xmlns:oel="http://schemas.microsoft.com/office/2019/extlst" xmlns:r="http://schemas.openxmlformats.org/officeDocument/2006/relationships" xmlns:m="http://schemas.openxmlformats.org/officeDocument/2006/math" xmlns:v="urn:schemas-microsoft-com:vml" xmlns:wp14="http://schemas.microsoft.com/office/word/2010/wordprocessingDrawing" xmlns:wp="http://schemas.openxmlformats.org/drawingml/2006/wordprocessingDrawing" xmlns:w10="urn:schemas-microsoft-com:office:word" xmlns:w="http://schemas.openxmlformats.org/wordprocessingml/2006/main" xmlns:w14="http://schemas.microsoft.com/office/word/2010/wordml" xmlns:w15="http://schemas.microsoft.com/office/word/2012/wordml" xmlns:w16cex="http://schemas.microsoft.com/office/word/2018/wordml/cex" xmlns:w16cid="http://schemas.microsoft.com/office/word/2016/wordml/cid" xmlns:w16="http://schemas.microsoft.com/office/word/2018/wordml" xmlns:w16du="http://schemas.microsoft.com/office/word/2023/wordml/word16du" xmlns:w16sdtdh="http://schemas.microsoft.com/office/word/2020/wordml/sdtdatahash" xmlns:w16se="http://schemas.microsoft.com/office/word/2015/wordml/symex" xmlns:wpg="http://schemas.microsoft.com/office/word/2010/wordprocessingGroup" xmlns:wpi="http://schemas.microsoft.com/office/word/2010/wordprocessingInk" xmlns:wne="http://schemas.microsoft.com/office/word/2006/wordml" xmlns:wps="http://schemas.microsoft.com/office/word/2010/wordprocessingShape" mc:Ignorable="w14 w15 w16se w16cid w16 w16cex w16sdtdh w16du wp14">
-  <w:comment w:id="0" w:author="Veen,Merlijn M.H.W. van der" w:date="2024-11-30T22:47:00Z" w:initials="MV">
-    <w:p>
-      <w:pPr>
-        <w:pStyle w:val="CommentText"/>
-      </w:pPr>
-      <w:r>
-        <w:rPr>
-          <w:rStyle w:val="CommentReference"/>
-        </w:rPr>
-        <w:annotationRef/>
-      </w:r>
-      <w:r>
-        <w:rPr>
-          <w:lang w:val="en-GB"/>
-        </w:rPr>
-        <w:t>Add draw.io plaatje</w:t>
-      </w:r>
-    </w:p>
-  </w:comment>
-  <w:comment w:id="1" w:author="Veen,Merlijn M.H.W. van der" w:date="2024-11-30T23:09:00Z" w:initials="MV">
-    <w:p>
-      <w:pPr>
-        <w:pStyle w:val="CommentText"/>
-      </w:pPr>
-      <w:r>
-        <w:rPr>
-          <w:rStyle w:val="CommentReference"/>
-        </w:rPr>
-        <w:annotationRef/>
-      </w:r>
-      <w:r>
-        <w:rPr>
-          <w:lang w:val="en-GB"/>
-        </w:rPr>
-        <w:t>Add draw.io plaatje</w:t>
-      </w:r>
-    </w:p>
-  </w:comment>
-</w:comments>
-</file>
-
-<file path=word/commentsExtended.xml><?xml version="1.0" encoding="utf-8"?>
-<w15:commentsEx xmlns:wpc="http://schemas.microsoft.com/office/word/2010/wordprocessingCanvas" xmlns:cx="http://schemas.microsoft.com/office/drawing/2014/chartex" xmlns:cx1="http://schemas.microsoft.com/office/drawing/2015/9/8/chartex" xmlns:cx2="http://schemas.microsoft.com/office/drawing/2015/10/21/chartex" xmlns:cx3="http://schemas.microsoft.com/office/drawing/2016/5/9/chartex" xmlns:cx4="http://schemas.microsoft.com/office/drawing/2016/5/10/chartex" xmlns:cx5="http://schemas.microsoft.com/office/drawing/2016/5/11/chartex" xmlns:cx6="http://schemas.microsoft.com/office/drawing/2016/5/12/chartex" xmlns:cx7="http://schemas.microsoft.com/office/drawing/2016/5/13/chartex" xmlns:cx8="http://schemas.microsoft.com/office/drawing/2016/5/14/chartex" xmlns:mc="http://schemas.openxmlformats.org/markup-compatibility/2006" xmlns:aink="http://schemas.microsoft.com/office/drawing/2016/ink" xmlns:am3d="http://schemas.microsoft.com/office/drawing/2017/model3d" xmlns:o="urn:schemas-microsoft-com:office:office" xmlns:oel="http://schemas.microsoft.com/office/2019/extlst" xmlns:r="http://schemas.openxmlformats.org/officeDocument/2006/relationships" xmlns:m="http://schemas.openxmlformats.org/officeDocument/2006/math" xmlns:v="urn:schemas-microsoft-com:vml" xmlns:wp14="http://schemas.microsoft.com/office/word/2010/wordprocessingDrawing" xmlns:wp="http://schemas.openxmlformats.org/drawingml/2006/wordprocessingDrawing" xmlns:w10="urn:schemas-microsoft-com:office:word" xmlns:w="http://schemas.openxmlformats.org/wordprocessingml/2006/main" xmlns:w14="http://schemas.microsoft.com/office/word/2010/wordml" xmlns:w15="http://schemas.microsoft.com/office/word/2012/wordml" xmlns:w16cex="http://schemas.microsoft.com/office/word/2018/wordml/cex" xmlns:w16cid="http://schemas.microsoft.com/office/word/2016/wordml/cid" xmlns:w16="http://schemas.microsoft.com/office/word/2018/wordml" xmlns:w16du="http://schemas.microsoft.com/office/word/2023/wordml/word16du" xmlns:w16sdtdh="http://schemas.microsoft.com/office/word/2020/wordml/sdtdatahash" xmlns:w16se="http://schemas.microsoft.com/office/word/2015/wordml/symex" xmlns:wpg="http://schemas.microsoft.com/office/word/2010/wordprocessingGroup" xmlns:wpi="http://schemas.microsoft.com/office/word/2010/wordprocessingInk" xmlns:wne="http://schemas.microsoft.com/office/word/2006/wordml" xmlns:wps="http://schemas.microsoft.com/office/word/2010/wordprocessingShape" mc:Ignorable="w14 w15 w16se w16cid w16 w16cex w16sdtdh w16du wp14">
-  <w15:commentEx w15:paraId="052195E4" w15:done="0"/>
-  <w15:commentEx w15:paraId="51FDF431" w15:done="0"/>
-</w15:commentsEx>
-</file>
-
-<file path=word/commentsExtensible.xml><?xml version="1.0" encoding="utf-8"?>
-<w16cex:commentsExtensible xmlns:wpc="http://schemas.microsoft.com/office/word/2010/wordprocessingCanvas" xmlns:cx="http://schemas.microsoft.com/office/drawing/2014/chartex" xmlns:cx1="http://schemas.microsoft.com/office/drawing/2015/9/8/chartex" xmlns:cx2="http://schemas.microsoft.com/office/drawing/2015/10/21/chartex" xmlns:cx3="http://schemas.microsoft.com/office/drawing/2016/5/9/chartex" xmlns:cx4="http://schemas.microsoft.com/office/drawing/2016/5/10/chartex" xmlns:cx5="http://schemas.microsoft.com/office/drawing/2016/5/11/chartex" xmlns:cx6="http://schemas.microsoft.com/office/drawing/2016/5/12/chartex" xmlns:cx7="http://schemas.microsoft.com/office/drawing/2016/5/13/chartex" xmlns:cx8="http://schemas.microsoft.com/office/drawing/2016/5/14/chartex" xmlns:cr="http://schemas.microsoft.com/office/comments/2020/reactions" xmlns:mc="http://schemas.openxmlformats.org/markup-compatibility/2006" xmlns:aink="http://schemas.microsoft.com/office/drawing/2016/ink" xmlns:am3d="http://schemas.microsoft.com/office/drawing/2017/model3d" xmlns:o="urn:schemas-microsoft-com:office:office" xmlns:oel="http://schemas.microsoft.com/office/2019/extlst" xmlns:r="http://schemas.openxmlformats.org/officeDocument/2006/relationships" xmlns:m="http://schemas.openxmlformats.org/officeDocument/2006/math" xmlns:v="urn:schemas-microsoft-com:vml" xmlns:wp14="http://schemas.microsoft.com/office/word/2010/wordprocessingDrawing" xmlns:wp="http://schemas.openxmlformats.org/drawingml/2006/wordprocessingDrawing" xmlns:w10="urn:schemas-microsoft-com:office:word" xmlns:w="http://schemas.openxmlformats.org/wordprocessingml/2006/main" xmlns:w14="http://schemas.microsoft.com/office/word/2010/wordml" xmlns:w15="http://schemas.microsoft.com/office/word/2012/wordml" xmlns:w16cex="http://schemas.microsoft.com/office/word/2018/wordml/cex" xmlns:w16cid="http://schemas.microsoft.com/office/word/2016/wordml/cid" xmlns:w16="http://schemas.microsoft.com/office/word/2018/wordml" xmlns:w16du="http://schemas.microsoft.com/office/word/2023/wordml/word16du" xmlns:w16sdtdh="http://schemas.microsoft.com/office/word/2020/wordml/sdtdatahash" xmlns:w16se="http://schemas.microsoft.com/office/word/2015/wordml/symex" xmlns:wpg="http://schemas.microsoft.com/office/word/2010/wordprocessingGroup" xmlns:wpi="http://schemas.microsoft.com/office/word/2010/wordprocessingInk" xmlns:wne="http://schemas.microsoft.com/office/word/2006/wordml" xmlns:wps="http://schemas.microsoft.com/office/word/2010/wordprocessingShape" mc:Ignorable="w14 w15 w16se w16cid w16 w16cex w16sdtdh cr w16du wp14">
-  <w16cex:commentExtensible w16cex:durableId="36F28260" w16cex:dateUtc="2024-11-30T21:47:00Z"/>
-  <w16cex:commentExtensible w16cex:durableId="5A99BAD7" w16cex:dateUtc="2024-11-30T22:09:00Z"/>
-</w16cex:commentsExtensible>
-</file>
-
-<file path=word/commentsIds.xml><?xml version="1.0" encoding="utf-8"?>
-<w16cid:commentsIds xmlns:wpc="http://schemas.microsoft.com/office/word/2010/wordprocessingCanvas" xmlns:cx="http://schemas.microsoft.com/office/drawing/2014/chartex" xmlns:cx1="http://schemas.microsoft.com/office/drawing/2015/9/8/chartex" xmlns:cx2="http://schemas.microsoft.com/office/drawing/2015/10/21/chartex" xmlns:cx3="http://schemas.microsoft.com/office/drawing/2016/5/9/chartex" xmlns:cx4="http://schemas.microsoft.com/office/drawing/2016/5/10/chartex" xmlns:cx5="http://schemas.microsoft.com/office/drawing/2016/5/11/chartex" xmlns:cx6="http://schemas.microsoft.com/office/drawing/2016/5/12/chartex" xmlns:cx7="http://schemas.microsoft.com/office/drawing/2016/5/13/chartex" xmlns:cx8="http://schemas.microsoft.com/office/drawing/2016/5/14/chartex" xmlns:mc="http://schemas.openxmlformats.org/markup-compatibility/2006" xmlns:aink="http://schemas.microsoft.com/office/drawing/2016/ink" xmlns:am3d="http://schemas.microsoft.com/office/drawing/2017/model3d" xmlns:o="urn:schemas-microsoft-com:office:office" xmlns:oel="http://schemas.microsoft.com/office/2019/extlst" xmlns:r="http://schemas.openxmlformats.org/officeDocument/2006/relationships" xmlns:m="http://schemas.openxmlformats.org/officeDocument/2006/math" xmlns:v="urn:schemas-microsoft-com:vml" xmlns:wp14="http://schemas.microsoft.com/office/word/2010/wordprocessingDrawing" xmlns:wp="http://schemas.openxmlformats.org/drawingml/2006/wordprocessingDrawing" xmlns:w10="urn:schemas-microsoft-com:office:word" xmlns:w="http://schemas.openxmlformats.org/wordprocessingml/2006/main" xmlns:w14="http://schemas.microsoft.com/office/word/2010/wordml" xmlns:w15="http://schemas.microsoft.com/office/word/2012/wordml" xmlns:w16cex="http://schemas.microsoft.com/office/word/2018/wordml/cex" xmlns:w16cid="http://schemas.microsoft.com/office/word/2016/wordml/cid" xmlns:w16="http://schemas.microsoft.com/office/word/2018/wordml" xmlns:w16du="http://schemas.microsoft.com/office/word/2023/wordml/word16du" xmlns:w16sdtdh="http://schemas.microsoft.com/office/word/2020/wordml/sdtdatahash" xmlns:w16se="http://schemas.microsoft.com/office/word/2015/wordml/symex" xmlns:wpg="http://schemas.microsoft.com/office/word/2010/wordprocessingGroup" xmlns:wpi="http://schemas.microsoft.com/office/word/2010/wordprocessingInk" xmlns:wne="http://schemas.microsoft.com/office/word/2006/wordml" xmlns:wps="http://schemas.microsoft.com/office/word/2010/wordprocessingShape" mc:Ignorable="w14 w15 w16se w16cid w16 w16cex w16sdtdh w16du wp14">
-  <w16cid:commentId w16cid:paraId="052195E4" w16cid:durableId="36F28260"/>
-  <w16cid:commentId w16cid:paraId="51FDF431" w16cid:durableId="5A99BAD7"/>
-</w16cid:commentsIds>
 </file>
 
 <file path=word/numbering.xml><?xml version="1.0" encoding="utf-8"?>
@@ -1379,14 +1318,6 @@
     <w:abstractNumId w:val="1"/>
   </w:num>
 </w:numbering>
-</file>
-
-<file path=word/people.xml><?xml version="1.0" encoding="utf-8"?>
-<w15:people xmlns:wpc="http://schemas.microsoft.com/office/word/2010/wordprocessingCanvas" xmlns:cx="http://schemas.microsoft.com/office/drawing/2014/chartex" xmlns:cx1="http://schemas.microsoft.com/office/drawing/2015/9/8/chartex" xmlns:cx2="http://schemas.microsoft.com/office/drawing/2015/10/21/chartex" xmlns:cx3="http://schemas.microsoft.com/office/drawing/2016/5/9/chartex" xmlns:cx4="http://schemas.microsoft.com/office/drawing/2016/5/10/chartex" xmlns:cx5="http://schemas.microsoft.com/office/drawing/2016/5/11/chartex" xmlns:cx6="http://schemas.microsoft.com/office/drawing/2016/5/12/chartex" xmlns:cx7="http://schemas.microsoft.com/office/drawing/2016/5/13/chartex" xmlns:cx8="http://schemas.microsoft.com/office/drawing/2016/5/14/chartex" xmlns:mc="http://schemas.openxmlformats.org/markup-compatibility/2006" xmlns:aink="http://schemas.microsoft.com/office/drawing/2016/ink" xmlns:am3d="http://schemas.microsoft.com/office/drawing/2017/model3d" xmlns:o="urn:schemas-microsoft-com:office:office" xmlns:oel="http://schemas.microsoft.com/office/2019/extlst" xmlns:r="http://schemas.openxmlformats.org/officeDocument/2006/relationships" xmlns:m="http://schemas.openxmlformats.org/officeDocument/2006/math" xmlns:v="urn:schemas-microsoft-com:vml" xmlns:wp14="http://schemas.microsoft.com/office/word/2010/wordprocessingDrawing" xmlns:wp="http://schemas.openxmlformats.org/drawingml/2006/wordprocessingDrawing" xmlns:w10="urn:schemas-microsoft-com:office:word" xmlns:w="http://schemas.openxmlformats.org/wordprocessingml/2006/main" xmlns:w14="http://schemas.microsoft.com/office/word/2010/wordml" xmlns:w15="http://schemas.microsoft.com/office/word/2012/wordml" xmlns:w16cex="http://schemas.microsoft.com/office/word/2018/wordml/cex" xmlns:w16cid="http://schemas.microsoft.com/office/word/2016/wordml/cid" xmlns:w16="http://schemas.microsoft.com/office/word/2018/wordml" xmlns:w16du="http://schemas.microsoft.com/office/word/2023/wordml/word16du" xmlns:w16sdtdh="http://schemas.microsoft.com/office/word/2020/wordml/sdtdatahash" xmlns:w16se="http://schemas.microsoft.com/office/word/2015/wordml/symex" xmlns:wpg="http://schemas.microsoft.com/office/word/2010/wordprocessingGroup" xmlns:wpi="http://schemas.microsoft.com/office/word/2010/wordprocessingInk" xmlns:wne="http://schemas.microsoft.com/office/word/2006/wordml" xmlns:wps="http://schemas.microsoft.com/office/word/2010/wordprocessingShape" mc:Ignorable="w14 w15 w16se w16cid w16 w16cex w16sdtdh w16du wp14">
-  <w15:person w15:author="Veen,Merlijn M.H.W. van der">
-    <w15:presenceInfo w15:providerId="AD" w15:userId="S::427022@student.fontys.nl::f4c70706-5d74-48c5-8527-d2a01318cdb4"/>
-  </w15:person>
-</w15:people>
 </file>
 
 <file path=word/styles.xml><?xml version="1.0" encoding="utf-8"?>
@@ -1786,18 +1717,18 @@
     <w:lsdException w:name="Unresolved Mention" w:semiHidden="1" w:unhideWhenUsed="1"/>
     <w:lsdException w:name="Smart Link" w:semiHidden="1" w:unhideWhenUsed="1"/>
   </w:latentStyles>
-  <w:style w:type="paragraph" w:default="1" w:styleId="Normal">
+  <w:style w:type="paragraph" w:default="1" w:styleId="Standaard">
     <w:name w:val="Normal"/>
     <w:qFormat/>
     <w:rPr>
       <w:lang w:val="nl-NL"/>
     </w:rPr>
   </w:style>
-  <w:style w:type="paragraph" w:styleId="Heading1">
+  <w:style w:type="paragraph" w:styleId="Kop1">
     <w:name w:val="heading 1"/>
-    <w:basedOn w:val="Normal"/>
-    <w:next w:val="Normal"/>
-    <w:link w:val="Heading1Char"/>
+    <w:basedOn w:val="Standaard"/>
+    <w:next w:val="Standaard"/>
+    <w:link w:val="Kop1Char"/>
     <w:uiPriority w:val="9"/>
     <w:qFormat/>
     <w:rsid w:val="007446CC"/>
@@ -1814,11 +1745,11 @@
       <w:szCs w:val="40"/>
     </w:rPr>
   </w:style>
-  <w:style w:type="paragraph" w:styleId="Heading2">
+  <w:style w:type="paragraph" w:styleId="Kop2">
     <w:name w:val="heading 2"/>
-    <w:basedOn w:val="Normal"/>
-    <w:next w:val="Normal"/>
-    <w:link w:val="Heading2Char"/>
+    <w:basedOn w:val="Standaard"/>
+    <w:next w:val="Standaard"/>
+    <w:link w:val="Kop2Char"/>
     <w:uiPriority w:val="9"/>
     <w:semiHidden/>
     <w:unhideWhenUsed/>
@@ -1837,11 +1768,11 @@
       <w:szCs w:val="32"/>
     </w:rPr>
   </w:style>
-  <w:style w:type="paragraph" w:styleId="Heading3">
+  <w:style w:type="paragraph" w:styleId="Kop3">
     <w:name w:val="heading 3"/>
-    <w:basedOn w:val="Normal"/>
-    <w:next w:val="Normal"/>
-    <w:link w:val="Heading3Char"/>
+    <w:basedOn w:val="Standaard"/>
+    <w:next w:val="Standaard"/>
+    <w:link w:val="Kop3Char"/>
     <w:uiPriority w:val="9"/>
     <w:semiHidden/>
     <w:unhideWhenUsed/>
@@ -1860,11 +1791,11 @@
       <w:szCs w:val="28"/>
     </w:rPr>
   </w:style>
-  <w:style w:type="paragraph" w:styleId="Heading4">
+  <w:style w:type="paragraph" w:styleId="Kop4">
     <w:name w:val="heading 4"/>
-    <w:basedOn w:val="Normal"/>
-    <w:next w:val="Normal"/>
-    <w:link w:val="Heading4Char"/>
+    <w:basedOn w:val="Standaard"/>
+    <w:next w:val="Standaard"/>
+    <w:link w:val="Kop4Char"/>
     <w:uiPriority w:val="9"/>
     <w:semiHidden/>
     <w:unhideWhenUsed/>
@@ -1883,11 +1814,11 @@
       <w:color w:val="0F4761" w:themeColor="accent1" w:themeShade="BF"/>
     </w:rPr>
   </w:style>
-  <w:style w:type="paragraph" w:styleId="Heading5">
+  <w:style w:type="paragraph" w:styleId="Kop5">
     <w:name w:val="heading 5"/>
-    <w:basedOn w:val="Normal"/>
-    <w:next w:val="Normal"/>
-    <w:link w:val="Heading5Char"/>
+    <w:basedOn w:val="Standaard"/>
+    <w:next w:val="Standaard"/>
+    <w:link w:val="Kop5Char"/>
     <w:uiPriority w:val="9"/>
     <w:semiHidden/>
     <w:unhideWhenUsed/>
@@ -1904,11 +1835,11 @@
       <w:color w:val="0F4761" w:themeColor="accent1" w:themeShade="BF"/>
     </w:rPr>
   </w:style>
-  <w:style w:type="paragraph" w:styleId="Heading6">
+  <w:style w:type="paragraph" w:styleId="Kop6">
     <w:name w:val="heading 6"/>
-    <w:basedOn w:val="Normal"/>
-    <w:next w:val="Normal"/>
-    <w:link w:val="Heading6Char"/>
+    <w:basedOn w:val="Standaard"/>
+    <w:next w:val="Standaard"/>
+    <w:link w:val="Kop6Char"/>
     <w:uiPriority w:val="9"/>
     <w:semiHidden/>
     <w:unhideWhenUsed/>
@@ -1927,11 +1858,11 @@
       <w:color w:val="595959" w:themeColor="text1" w:themeTint="A6"/>
     </w:rPr>
   </w:style>
-  <w:style w:type="paragraph" w:styleId="Heading7">
+  <w:style w:type="paragraph" w:styleId="Kop7">
     <w:name w:val="heading 7"/>
-    <w:basedOn w:val="Normal"/>
-    <w:next w:val="Normal"/>
-    <w:link w:val="Heading7Char"/>
+    <w:basedOn w:val="Standaard"/>
+    <w:next w:val="Standaard"/>
+    <w:link w:val="Kop7Char"/>
     <w:uiPriority w:val="9"/>
     <w:semiHidden/>
     <w:unhideWhenUsed/>
@@ -1948,11 +1879,11 @@
       <w:color w:val="595959" w:themeColor="text1" w:themeTint="A6"/>
     </w:rPr>
   </w:style>
-  <w:style w:type="paragraph" w:styleId="Heading8">
+  <w:style w:type="paragraph" w:styleId="Kop8">
     <w:name w:val="heading 8"/>
-    <w:basedOn w:val="Normal"/>
-    <w:next w:val="Normal"/>
-    <w:link w:val="Heading8Char"/>
+    <w:basedOn w:val="Standaard"/>
+    <w:next w:val="Standaard"/>
+    <w:link w:val="Kop8Char"/>
     <w:uiPriority w:val="9"/>
     <w:semiHidden/>
     <w:unhideWhenUsed/>
@@ -1971,11 +1902,11 @@
       <w:color w:val="272727" w:themeColor="text1" w:themeTint="D8"/>
     </w:rPr>
   </w:style>
-  <w:style w:type="paragraph" w:styleId="Heading9">
+  <w:style w:type="paragraph" w:styleId="Kop9">
     <w:name w:val="heading 9"/>
-    <w:basedOn w:val="Normal"/>
-    <w:next w:val="Normal"/>
-    <w:link w:val="Heading9Char"/>
+    <w:basedOn w:val="Standaard"/>
+    <w:next w:val="Standaard"/>
+    <w:link w:val="Kop9Char"/>
     <w:uiPriority w:val="9"/>
     <w:semiHidden/>
     <w:unhideWhenUsed/>
@@ -1992,13 +1923,13 @@
       <w:color w:val="272727" w:themeColor="text1" w:themeTint="D8"/>
     </w:rPr>
   </w:style>
-  <w:style w:type="character" w:default="1" w:styleId="DefaultParagraphFont">
+  <w:style w:type="character" w:default="1" w:styleId="Standaardalinea-lettertype">
     <w:name w:val="Default Paragraph Font"/>
     <w:uiPriority w:val="1"/>
     <w:semiHidden/>
     <w:unhideWhenUsed/>
   </w:style>
-  <w:style w:type="table" w:default="1" w:styleId="TableNormal">
+  <w:style w:type="table" w:default="1" w:styleId="Standaardtabel">
     <w:name w:val="Normal Table"/>
     <w:uiPriority w:val="99"/>
     <w:semiHidden/>
@@ -2013,16 +1944,16 @@
       </w:tblCellMar>
     </w:tblPr>
   </w:style>
-  <w:style w:type="numbering" w:default="1" w:styleId="NoList">
+  <w:style w:type="numbering" w:default="1" w:styleId="Geenlijst">
     <w:name w:val="No List"/>
     <w:uiPriority w:val="99"/>
     <w:semiHidden/>
     <w:unhideWhenUsed/>
   </w:style>
-  <w:style w:type="character" w:customStyle="1" w:styleId="Heading1Char">
-    <w:name w:val="Heading 1 Char"/>
-    <w:basedOn w:val="DefaultParagraphFont"/>
-    <w:link w:val="Heading1"/>
+  <w:style w:type="character" w:customStyle="1" w:styleId="Kop1Char">
+    <w:name w:val="Kop 1 Char"/>
+    <w:basedOn w:val="Standaardalinea-lettertype"/>
+    <w:link w:val="Kop1"/>
     <w:uiPriority w:val="9"/>
     <w:rsid w:val="007446CC"/>
     <w:rPr>
@@ -2033,10 +1964,10 @@
       <w:lang w:val="nl-NL"/>
     </w:rPr>
   </w:style>
-  <w:style w:type="character" w:customStyle="1" w:styleId="Heading2Char">
-    <w:name w:val="Heading 2 Char"/>
-    <w:basedOn w:val="DefaultParagraphFont"/>
-    <w:link w:val="Heading2"/>
+  <w:style w:type="character" w:customStyle="1" w:styleId="Kop2Char">
+    <w:name w:val="Kop 2 Char"/>
+    <w:basedOn w:val="Standaardalinea-lettertype"/>
+    <w:link w:val="Kop2"/>
     <w:uiPriority w:val="9"/>
     <w:semiHidden/>
     <w:rsid w:val="007446CC"/>
@@ -2048,10 +1979,10 @@
       <w:lang w:val="nl-NL"/>
     </w:rPr>
   </w:style>
-  <w:style w:type="character" w:customStyle="1" w:styleId="Heading3Char">
-    <w:name w:val="Heading 3 Char"/>
-    <w:basedOn w:val="DefaultParagraphFont"/>
-    <w:link w:val="Heading3"/>
+  <w:style w:type="character" w:customStyle="1" w:styleId="Kop3Char">
+    <w:name w:val="Kop 3 Char"/>
+    <w:basedOn w:val="Standaardalinea-lettertype"/>
+    <w:link w:val="Kop3"/>
     <w:uiPriority w:val="9"/>
     <w:semiHidden/>
     <w:rsid w:val="007446CC"/>
@@ -2063,10 +1994,10 @@
       <w:lang w:val="nl-NL"/>
     </w:rPr>
   </w:style>
-  <w:style w:type="character" w:customStyle="1" w:styleId="Heading4Char">
-    <w:name w:val="Heading 4 Char"/>
-    <w:basedOn w:val="DefaultParagraphFont"/>
-    <w:link w:val="Heading4"/>
+  <w:style w:type="character" w:customStyle="1" w:styleId="Kop4Char">
+    <w:name w:val="Kop 4 Char"/>
+    <w:basedOn w:val="Standaardalinea-lettertype"/>
+    <w:link w:val="Kop4"/>
     <w:uiPriority w:val="9"/>
     <w:semiHidden/>
     <w:rsid w:val="007446CC"/>
@@ -2078,10 +2009,10 @@
       <w:lang w:val="nl-NL"/>
     </w:rPr>
   </w:style>
-  <w:style w:type="character" w:customStyle="1" w:styleId="Heading5Char">
-    <w:name w:val="Heading 5 Char"/>
-    <w:basedOn w:val="DefaultParagraphFont"/>
-    <w:link w:val="Heading5"/>
+  <w:style w:type="character" w:customStyle="1" w:styleId="Kop5Char">
+    <w:name w:val="Kop 5 Char"/>
+    <w:basedOn w:val="Standaardalinea-lettertype"/>
+    <w:link w:val="Kop5"/>
     <w:uiPriority w:val="9"/>
     <w:semiHidden/>
     <w:rsid w:val="007446CC"/>
@@ -2091,10 +2022,10 @@
       <w:lang w:val="nl-NL"/>
     </w:rPr>
   </w:style>
-  <w:style w:type="character" w:customStyle="1" w:styleId="Heading6Char">
-    <w:name w:val="Heading 6 Char"/>
-    <w:basedOn w:val="DefaultParagraphFont"/>
-    <w:link w:val="Heading6"/>
+  <w:style w:type="character" w:customStyle="1" w:styleId="Kop6Char">
+    <w:name w:val="Kop 6 Char"/>
+    <w:basedOn w:val="Standaardalinea-lettertype"/>
+    <w:link w:val="Kop6"/>
     <w:uiPriority w:val="9"/>
     <w:semiHidden/>
     <w:rsid w:val="007446CC"/>
@@ -2106,10 +2037,10 @@
       <w:lang w:val="nl-NL"/>
     </w:rPr>
   </w:style>
-  <w:style w:type="character" w:customStyle="1" w:styleId="Heading7Char">
-    <w:name w:val="Heading 7 Char"/>
-    <w:basedOn w:val="DefaultParagraphFont"/>
-    <w:link w:val="Heading7"/>
+  <w:style w:type="character" w:customStyle="1" w:styleId="Kop7Char">
+    <w:name w:val="Kop 7 Char"/>
+    <w:basedOn w:val="Standaardalinea-lettertype"/>
+    <w:link w:val="Kop7"/>
     <w:uiPriority w:val="9"/>
     <w:semiHidden/>
     <w:rsid w:val="007446CC"/>
@@ -2119,10 +2050,10 @@
       <w:lang w:val="nl-NL"/>
     </w:rPr>
   </w:style>
-  <w:style w:type="character" w:customStyle="1" w:styleId="Heading8Char">
-    <w:name w:val="Heading 8 Char"/>
-    <w:basedOn w:val="DefaultParagraphFont"/>
-    <w:link w:val="Heading8"/>
+  <w:style w:type="character" w:customStyle="1" w:styleId="Kop8Char">
+    <w:name w:val="Kop 8 Char"/>
+    <w:basedOn w:val="Standaardalinea-lettertype"/>
+    <w:link w:val="Kop8"/>
     <w:uiPriority w:val="9"/>
     <w:semiHidden/>
     <w:rsid w:val="007446CC"/>
@@ -2134,10 +2065,10 @@
       <w:lang w:val="nl-NL"/>
     </w:rPr>
   </w:style>
-  <w:style w:type="character" w:customStyle="1" w:styleId="Heading9Char">
-    <w:name w:val="Heading 9 Char"/>
-    <w:basedOn w:val="DefaultParagraphFont"/>
-    <w:link w:val="Heading9"/>
+  <w:style w:type="character" w:customStyle="1" w:styleId="Kop9Char">
+    <w:name w:val="Kop 9 Char"/>
+    <w:basedOn w:val="Standaardalinea-lettertype"/>
+    <w:link w:val="Kop9"/>
     <w:uiPriority w:val="9"/>
     <w:semiHidden/>
     <w:rsid w:val="007446CC"/>
@@ -2147,11 +2078,11 @@
       <w:lang w:val="nl-NL"/>
     </w:rPr>
   </w:style>
-  <w:style w:type="paragraph" w:styleId="Title">
+  <w:style w:type="paragraph" w:styleId="Titel">
     <w:name w:val="Title"/>
-    <w:basedOn w:val="Normal"/>
-    <w:next w:val="Normal"/>
-    <w:link w:val="TitleChar"/>
+    <w:basedOn w:val="Standaard"/>
+    <w:next w:val="Standaard"/>
+    <w:link w:val="TitelChar"/>
     <w:uiPriority w:val="10"/>
     <w:qFormat/>
     <w:rsid w:val="007446CC"/>
@@ -2167,10 +2098,10 @@
       <w:szCs w:val="56"/>
     </w:rPr>
   </w:style>
-  <w:style w:type="character" w:customStyle="1" w:styleId="TitleChar">
-    <w:name w:val="Title Char"/>
-    <w:basedOn w:val="DefaultParagraphFont"/>
-    <w:link w:val="Title"/>
+  <w:style w:type="character" w:customStyle="1" w:styleId="TitelChar">
+    <w:name w:val="Titel Char"/>
+    <w:basedOn w:val="Standaardalinea-lettertype"/>
+    <w:link w:val="Titel"/>
     <w:uiPriority w:val="10"/>
     <w:rsid w:val="007446CC"/>
     <w:rPr>
@@ -2182,11 +2113,11 @@
       <w:lang w:val="nl-NL"/>
     </w:rPr>
   </w:style>
-  <w:style w:type="paragraph" w:styleId="Subtitle">
+  <w:style w:type="paragraph" w:styleId="Ondertitel">
     <w:name w:val="Subtitle"/>
-    <w:basedOn w:val="Normal"/>
-    <w:next w:val="Normal"/>
-    <w:link w:val="SubtitleChar"/>
+    <w:basedOn w:val="Standaard"/>
+    <w:next w:val="Standaard"/>
+    <w:link w:val="OndertitelChar"/>
     <w:uiPriority w:val="11"/>
     <w:qFormat/>
     <w:rsid w:val="007446CC"/>
@@ -2203,10 +2134,10 @@
       <w:szCs w:val="28"/>
     </w:rPr>
   </w:style>
-  <w:style w:type="character" w:customStyle="1" w:styleId="SubtitleChar">
-    <w:name w:val="Subtitle Char"/>
-    <w:basedOn w:val="DefaultParagraphFont"/>
-    <w:link w:val="Subtitle"/>
+  <w:style w:type="character" w:customStyle="1" w:styleId="OndertitelChar">
+    <w:name w:val="Ondertitel Char"/>
+    <w:basedOn w:val="Standaardalinea-lettertype"/>
+    <w:link w:val="Ondertitel"/>
     <w:uiPriority w:val="11"/>
     <w:rsid w:val="007446CC"/>
     <w:rPr>
@@ -2218,11 +2149,11 @@
       <w:lang w:val="nl-NL"/>
     </w:rPr>
   </w:style>
-  <w:style w:type="paragraph" w:styleId="Quote">
+  <w:style w:type="paragraph" w:styleId="Citaat">
     <w:name w:val="Quote"/>
-    <w:basedOn w:val="Normal"/>
-    <w:next w:val="Normal"/>
-    <w:link w:val="QuoteChar"/>
+    <w:basedOn w:val="Standaard"/>
+    <w:next w:val="Standaard"/>
+    <w:link w:val="CitaatChar"/>
     <w:uiPriority w:val="29"/>
     <w:qFormat/>
     <w:rsid w:val="007446CC"/>
@@ -2236,10 +2167,10 @@
       <w:color w:val="404040" w:themeColor="text1" w:themeTint="BF"/>
     </w:rPr>
   </w:style>
-  <w:style w:type="character" w:customStyle="1" w:styleId="QuoteChar">
-    <w:name w:val="Quote Char"/>
-    <w:basedOn w:val="DefaultParagraphFont"/>
-    <w:link w:val="Quote"/>
+  <w:style w:type="character" w:customStyle="1" w:styleId="CitaatChar">
+    <w:name w:val="Citaat Char"/>
+    <w:basedOn w:val="Standaardalinea-lettertype"/>
+    <w:link w:val="Citaat"/>
     <w:uiPriority w:val="29"/>
     <w:rsid w:val="007446CC"/>
     <w:rPr>
@@ -2249,9 +2180,9 @@
       <w:lang w:val="nl-NL"/>
     </w:rPr>
   </w:style>
-  <w:style w:type="paragraph" w:styleId="ListParagraph">
+  <w:style w:type="paragraph" w:styleId="Lijstalinea">
     <w:name w:val="List Paragraph"/>
-    <w:basedOn w:val="Normal"/>
+    <w:basedOn w:val="Standaard"/>
     <w:uiPriority w:val="34"/>
     <w:qFormat/>
     <w:rsid w:val="007446CC"/>
@@ -2260,9 +2191,9 @@
       <w:contextualSpacing/>
     </w:pPr>
   </w:style>
-  <w:style w:type="character" w:styleId="IntenseEmphasis">
+  <w:style w:type="character" w:styleId="Intensievebenadrukking">
     <w:name w:val="Intense Emphasis"/>
-    <w:basedOn w:val="DefaultParagraphFont"/>
+    <w:basedOn w:val="Standaardalinea-lettertype"/>
     <w:uiPriority w:val="21"/>
     <w:qFormat/>
     <w:rsid w:val="007446CC"/>
@@ -2272,11 +2203,11 @@
       <w:color w:val="0F4761" w:themeColor="accent1" w:themeShade="BF"/>
     </w:rPr>
   </w:style>
-  <w:style w:type="paragraph" w:styleId="IntenseQuote">
+  <w:style w:type="paragraph" w:styleId="Duidelijkcitaat">
     <w:name w:val="Intense Quote"/>
-    <w:basedOn w:val="Normal"/>
-    <w:next w:val="Normal"/>
-    <w:link w:val="IntenseQuoteChar"/>
+    <w:basedOn w:val="Standaard"/>
+    <w:next w:val="Standaard"/>
+    <w:link w:val="DuidelijkcitaatChar"/>
     <w:uiPriority w:val="30"/>
     <w:qFormat/>
     <w:rsid w:val="007446CC"/>
@@ -2295,10 +2226,10 @@
       <w:color w:val="0F4761" w:themeColor="accent1" w:themeShade="BF"/>
     </w:rPr>
   </w:style>
-  <w:style w:type="character" w:customStyle="1" w:styleId="IntenseQuoteChar">
-    <w:name w:val="Intense Quote Char"/>
-    <w:basedOn w:val="DefaultParagraphFont"/>
-    <w:link w:val="IntenseQuote"/>
+  <w:style w:type="character" w:customStyle="1" w:styleId="DuidelijkcitaatChar">
+    <w:name w:val="Duidelijk citaat Char"/>
+    <w:basedOn w:val="Standaardalinea-lettertype"/>
+    <w:link w:val="Duidelijkcitaat"/>
     <w:uiPriority w:val="30"/>
     <w:rsid w:val="007446CC"/>
     <w:rPr>
@@ -2308,9 +2239,9 @@
       <w:lang w:val="nl-NL"/>
     </w:rPr>
   </w:style>
-  <w:style w:type="character" w:styleId="IntenseReference">
+  <w:style w:type="character" w:styleId="Intensieveverwijzing">
     <w:name w:val="Intense Reference"/>
-    <w:basedOn w:val="DefaultParagraphFont"/>
+    <w:basedOn w:val="Standaardalinea-lettertype"/>
     <w:uiPriority w:val="32"/>
     <w:qFormat/>
     <w:rsid w:val="007446CC"/>
@@ -2322,9 +2253,9 @@
       <w:spacing w:val="5"/>
     </w:rPr>
   </w:style>
-  <w:style w:type="character" w:styleId="CommentReference">
+  <w:style w:type="character" w:styleId="Verwijzingopmerking">
     <w:name w:val="annotation reference"/>
-    <w:basedOn w:val="DefaultParagraphFont"/>
+    <w:basedOn w:val="Standaardalinea-lettertype"/>
     <w:uiPriority w:val="99"/>
     <w:semiHidden/>
     <w:unhideWhenUsed/>
@@ -2334,10 +2265,10 @@
       <w:szCs w:val="16"/>
     </w:rPr>
   </w:style>
-  <w:style w:type="paragraph" w:styleId="CommentText">
+  <w:style w:type="paragraph" w:styleId="Tekstopmerking">
     <w:name w:val="annotation text"/>
-    <w:basedOn w:val="Normal"/>
-    <w:link w:val="CommentTextChar"/>
+    <w:basedOn w:val="Standaard"/>
+    <w:link w:val="TekstopmerkingChar"/>
     <w:uiPriority w:val="99"/>
     <w:unhideWhenUsed/>
     <w:rsid w:val="005D5D8A"/>
@@ -2349,10 +2280,10 @@
       <w:szCs w:val="20"/>
     </w:rPr>
   </w:style>
-  <w:style w:type="character" w:customStyle="1" w:styleId="CommentTextChar">
-    <w:name w:val="Comment Text Char"/>
-    <w:basedOn w:val="DefaultParagraphFont"/>
-    <w:link w:val="CommentText"/>
+  <w:style w:type="character" w:customStyle="1" w:styleId="TekstopmerkingChar">
+    <w:name w:val="Tekst opmerking Char"/>
+    <w:basedOn w:val="Standaardalinea-lettertype"/>
+    <w:link w:val="Tekstopmerking"/>
     <w:uiPriority w:val="99"/>
     <w:rsid w:val="005D5D8A"/>
     <w:rPr>
@@ -2361,11 +2292,11 @@
       <w:lang w:val="nl-NL"/>
     </w:rPr>
   </w:style>
-  <w:style w:type="paragraph" w:styleId="CommentSubject">
+  <w:style w:type="paragraph" w:styleId="Onderwerpvanopmerking">
     <w:name w:val="annotation subject"/>
-    <w:basedOn w:val="CommentText"/>
-    <w:next w:val="CommentText"/>
-    <w:link w:val="CommentSubjectChar"/>
+    <w:basedOn w:val="Tekstopmerking"/>
+    <w:next w:val="Tekstopmerking"/>
+    <w:link w:val="OnderwerpvanopmerkingChar"/>
     <w:uiPriority w:val="99"/>
     <w:semiHidden/>
     <w:unhideWhenUsed/>
@@ -2375,10 +2306,10 @@
       <w:bCs/>
     </w:rPr>
   </w:style>
-  <w:style w:type="character" w:customStyle="1" w:styleId="CommentSubjectChar">
-    <w:name w:val="Comment Subject Char"/>
-    <w:basedOn w:val="CommentTextChar"/>
-    <w:link w:val="CommentSubject"/>
+  <w:style w:type="character" w:customStyle="1" w:styleId="OnderwerpvanopmerkingChar">
+    <w:name w:val="Onderwerp van opmerking Char"/>
+    <w:basedOn w:val="TekstopmerkingChar"/>
+    <w:link w:val="Onderwerpvanopmerking"/>
     <w:uiPriority w:val="99"/>
     <w:semiHidden/>
     <w:rsid w:val="005D5D8A"/>

</xml_diff>